<commit_message>
loaded updated create-covid-db and associated input / output files
</commit_message>
<xml_diff>
--- a/13-project-2/Owid_vaccination_meta_data.docx
+++ b/13-project-2/Owid_vaccination_meta_data.docx
@@ -8,7 +8,31 @@
         <w:rPr>
           <w:highlight w:val="yellow"/>
         </w:rPr>
-        <w:t>Owid_vaccination_data_set</w:t>
+        <w:t>Owid_</w:t>
+      </w:r>
+      <w:r>
+        <w:rPr>
+          <w:highlight w:val="yellow"/>
+        </w:rPr>
+        <w:t>V</w:t>
+      </w:r>
+      <w:r>
+        <w:rPr>
+          <w:highlight w:val="yellow"/>
+        </w:rPr>
+        <w:t>accination_</w:t>
+      </w:r>
+      <w:r>
+        <w:rPr>
+          <w:highlight w:val="yellow"/>
+        </w:rPr>
+        <w:t>Meta_Da</w:t>
+      </w:r>
+      <w:r>
+        <w:rPr>
+          <w:highlight w:val="yellow"/>
+        </w:rPr>
+        <w:t>ta</w:t>
       </w:r>
       <w:proofErr w:type="spellEnd"/>
     </w:p>

</xml_diff>